<commit_message>
pushing Milestone 1 to GitHub, fixed typo
</commit_message>
<xml_diff>
--- a/csd/csd-310/Group Project/Milestone 1/Milestone 1.docx
+++ b/csd/csd-310/Group Project/Milestone 1/Milestone 1.docx
@@ -179,10 +179,10 @@
       </w:pPr>
       <w:r>
         <w:drawing>
-          <wp:inline wp14:editId="080C48A7" wp14:anchorId="200A4269">
-            <wp:extent cx="5943600" cy="4448175"/>
+          <wp:inline wp14:editId="6BB7B5CB" wp14:anchorId="6B94ECDE">
+            <wp:extent cx="5943600" cy="1838325"/>
             <wp:effectExtent l="0" t="0" r="0" b="0"/>
-            <wp:docPr id="1106341206" name="" title=""/>
+            <wp:docPr id="301669658" name="" title=""/>
             <wp:cNvGraphicFramePr>
               <a:graphicFrameLocks noChangeAspect="1"/>
             </wp:cNvGraphicFramePr>
@@ -194,7 +194,7 @@
                     <pic:cNvPicPr/>
                   </pic:nvPicPr>
                   <pic:blipFill>
-                    <a:blip r:embed="R590224be940f4da0">
+                    <a:blip r:embed="R15d9c22fdd744391">
                       <a:extLst>
                         <a:ext xmlns:a="http://schemas.openxmlformats.org/drawingml/2006/main" uri="{28A0092B-C50C-407E-A947-70E740481C1C}">
                           <a14:useLocalDpi val="0"/>
@@ -208,7 +208,7 @@
                   <pic:spPr>
                     <a:xfrm>
                       <a:off x="0" y="0"/>
-                      <a:ext cx="5943600" cy="4448175"/>
+                      <a:ext cx="5943600" cy="1838325"/>
                     </a:xfrm>
                     <a:prstGeom prst="rect">
                       <a:avLst/>

</xml_diff>